<commit_message>
Complete lab4, but need to finish
</commit_message>
<xml_diff>
--- a/Garanin_Roman_OOP_lb1/Garanin_Roman_lb4.docx
+++ b/Garanin_Roman_OOP_lb1/Garanin_Roman_lb4.docx
@@ -1,6 +1,6 @@
 
 <file path=word/document.xml><?xml version="1.0" encoding="utf-8"?>
-<w:document xmlns:wpc="http://schemas.microsoft.com/office/word/2010/wordprocessingCanvas" xmlns:cx="http://schemas.microsoft.com/office/drawing/2014/chartex" xmlns:cx1="http://schemas.microsoft.com/office/drawing/2015/9/8/chartex" xmlns:cx2="http://schemas.microsoft.com/office/drawing/2015/10/21/chartex" xmlns:cx3="http://schemas.microsoft.com/office/drawing/2016/5/9/chartex" xmlns:cx4="http://schemas.microsoft.com/office/drawing/2016/5/10/chartex" xmlns:cx5="http://schemas.microsoft.com/office/drawing/2016/5/11/chartex" xmlns:cx6="http://schemas.microsoft.com/office/drawing/2016/5/12/chartex" xmlns:cx7="http://schemas.microsoft.com/office/drawing/2016/5/13/chartex" xmlns:cx8="http://schemas.microsoft.com/office/drawing/2016/5/14/chartex" xmlns:mc="http://schemas.openxmlformats.org/markup-compatibility/2006" xmlns:aink="http://schemas.microsoft.com/office/drawing/2016/ink" xmlns:am3d="http://schemas.microsoft.com/office/drawing/2017/model3d" xmlns:o="urn:schemas-microsoft-com:office:office" xmlns:r="http://schemas.openxmlformats.org/officeDocument/2006/relationships" xmlns:m="http://schemas.openxmlformats.org/officeDocument/2006/math" xmlns:v="urn:schemas-microsoft-com:vml" xmlns:wp14="http://schemas.microsoft.com/office/word/2010/wordprocessingDrawing" xmlns:wp="http://schemas.openxmlformats.org/drawingml/2006/wordprocessingDrawing" xmlns:w10="urn:schemas-microsoft-com:office:word" xmlns:w="http://schemas.openxmlformats.org/wordprocessingml/2006/main" xmlns:w14="http://schemas.microsoft.com/office/word/2010/wordml" xmlns:w15="http://schemas.microsoft.com/office/word/2012/wordml" xmlns:w16cid="http://schemas.microsoft.com/office/word/2016/wordml/cid" xmlns:w16se="http://schemas.microsoft.com/office/word/2015/wordml/symex" xmlns:wpg="http://schemas.microsoft.com/office/word/2010/wordprocessingGroup" xmlns:wpi="http://schemas.microsoft.com/office/word/2010/wordprocessingInk" xmlns:wne="http://schemas.microsoft.com/office/word/2006/wordml" xmlns:wps="http://schemas.microsoft.com/office/word/2010/wordprocessingShape" mc:Ignorable="w14 w15 w16se w16cid wp14">
+<w:document xmlns:wpc="http://schemas.microsoft.com/office/word/2010/wordprocessingCanvas" xmlns:cx="http://schemas.microsoft.com/office/drawing/2014/chartex" xmlns:cx1="http://schemas.microsoft.com/office/drawing/2015/9/8/chartex" xmlns:mc="http://schemas.openxmlformats.org/markup-compatibility/2006" xmlns:o="urn:schemas-microsoft-com:office:office" xmlns:r="http://schemas.openxmlformats.org/officeDocument/2006/relationships" xmlns:m="http://schemas.openxmlformats.org/officeDocument/2006/math" xmlns:v="urn:schemas-microsoft-com:vml" xmlns:wp14="http://schemas.microsoft.com/office/word/2010/wordprocessingDrawing" xmlns:wp="http://schemas.openxmlformats.org/drawingml/2006/wordprocessingDrawing" xmlns:w10="urn:schemas-microsoft-com:office:word" xmlns:w="http://schemas.openxmlformats.org/wordprocessingml/2006/main" xmlns:w14="http://schemas.microsoft.com/office/word/2010/wordml" xmlns:w15="http://schemas.microsoft.com/office/word/2012/wordml" xmlns:w16se="http://schemas.microsoft.com/office/word/2015/wordml/symex" xmlns:wpg="http://schemas.microsoft.com/office/word/2010/wordprocessingGroup" xmlns:wpi="http://schemas.microsoft.com/office/word/2010/wordprocessingInk" xmlns:wne="http://schemas.microsoft.com/office/word/2006/wordml" xmlns:wps="http://schemas.microsoft.com/office/word/2010/wordprocessingShape" mc:Ignorable="w14 w15 w16se wp14">
   <w:body>
     <w:p>
       <w:pPr>
@@ -729,7 +729,7 @@
           <w:szCs w:val="28"/>
           <w:lang w:eastAsia="ru-RU" w:bidi="ar-SA"/>
         </w:rPr>
-        <w:t>б) Создать класс (или набор классов) считывания ввода пользователя. Данный класс(ы) должен сопоставить ввод пользователя с командой, которую необходимо выполнить. И передать эту информацию в класс игры. Клавиши управления</w:t>
+        <w:t xml:space="preserve">б) Создать класс (или набор классов) считывания ввода пользователя. Данный класс(ы) должен сопоставить ввод пользователя с командой, которую необходимо выполнить. И передать эту информацию в класс игры. Клавиши </w:t>
       </w:r>
       <w:r>
         <w:rPr>
@@ -738,10 +738,9 @@
           <w:kern w:val="0"/>
           <w:sz w:val="28"/>
           <w:szCs w:val="28"/>
-          <w:shd w:val="clear" w:color="auto" w:fill="FFFF00"/>
-          <w:lang w:eastAsia="ru-RU" w:bidi="ar-SA"/>
-        </w:rPr>
-        <w:t xml:space="preserve"> (то на какую клавишу назначено определенное действия)</w:t>
+          <w:lang w:eastAsia="ru-RU" w:bidi="ar-SA"/>
+        </w:rPr>
+        <w:t>управления (то на какую клавишу назначено определенное действия)</w:t>
       </w:r>
       <w:r>
         <w:rPr>
@@ -1036,7 +1035,18 @@
         </w:rPr>
       </w:pPr>
       <w:r>
-        <w:t xml:space="preserve">В ходе выполнения данной лабораторной работы были реализованы седеющие классы: класс </w:t>
+        <w:t>В ходе выполнения данной лабораторно</w:t>
+      </w:r>
+      <w:bookmarkStart w:id="0" w:name="_GoBack"/>
+      <w:bookmarkEnd w:id="0"/>
+      <w:r>
+        <w:t xml:space="preserve">й работы были реализованы </w:t>
+      </w:r>
+      <w:r>
+        <w:t>следующие</w:t>
+      </w:r>
+      <w:r>
+        <w:t xml:space="preserve"> классы: класс </w:t>
       </w:r>
       <w:r>
         <w:rPr>
@@ -1052,6 +1062,7 @@
       <w:r>
         <w:t xml:space="preserve">класс </w:t>
       </w:r>
+      <w:proofErr w:type="spellStart"/>
       <w:r>
         <w:rPr>
           <w:rFonts w:hint="eastAsia"/>
@@ -1060,6 +1071,7 @@
         </w:rPr>
         <w:t>Interlayer</w:t>
       </w:r>
+      <w:proofErr w:type="spellEnd"/>
       <w:r>
         <w:rPr>
           <w:rFonts w:eastAsia="DengXian" w:hint="eastAsia"/>
@@ -1072,6 +1084,7 @@
         </w:rPr>
         <w:t xml:space="preserve"> класс </w:t>
       </w:r>
+      <w:proofErr w:type="spellStart"/>
       <w:r>
         <w:rPr>
           <w:rFonts w:eastAsia="DengXian" w:hint="eastAsia"/>
@@ -1080,12 +1093,14 @@
         </w:rPr>
         <w:t>Input_Interface</w:t>
       </w:r>
+      <w:proofErr w:type="spellEnd"/>
       <w:r>
         <w:rPr>
           <w:rFonts w:eastAsia="DengXian"/>
         </w:rPr>
         <w:t xml:space="preserve">, а также абстрактный класс </w:t>
       </w:r>
+      <w:proofErr w:type="spellStart"/>
       <w:r>
         <w:rPr>
           <w:rFonts w:eastAsia="DengXian" w:hint="eastAsia"/>
@@ -1094,6 +1109,7 @@
         </w:rPr>
         <w:t>Input_from_keyboard</w:t>
       </w:r>
+      <w:proofErr w:type="spellEnd"/>
       <w:r>
         <w:rPr>
           <w:rFonts w:eastAsia="DengXian"/>
@@ -1112,7 +1128,14 @@
         <w:rPr>
           <w:rFonts w:eastAsia="DengXian"/>
         </w:rPr>
-        <w:t xml:space="preserve">Класс </w:t>
+        <w:t>Класс</w:t>
+      </w:r>
+      <w:r>
+        <w:rPr>
+          <w:rFonts w:eastAsia="DengXian"/>
+          <w:lang w:val="en-US"/>
+        </w:rPr>
+        <w:t xml:space="preserve"> </w:t>
       </w:r>
       <w:r>
         <w:rPr>
@@ -1133,236 +1156,551 @@
       <w:pPr>
         <w:pStyle w:val="Textbody"/>
         <w:rPr>
+          <w:rFonts w:eastAsia="DengXian"/>
+          <w:lang w:val="en-US"/>
+        </w:rPr>
+      </w:pPr>
+      <w:r>
+        <w:t>В</w:t>
+      </w:r>
+      <w:r>
+        <w:rPr>
+          <w:lang w:val="en-US"/>
+        </w:rPr>
+        <w:t xml:space="preserve"> </w:t>
+      </w:r>
+      <w:r>
+        <w:t>данном</w:t>
+      </w:r>
+      <w:r>
+        <w:rPr>
+          <w:lang w:val="en-US"/>
+        </w:rPr>
+        <w:t xml:space="preserve"> </w:t>
+      </w:r>
+      <w:r>
+        <w:t>классе</w:t>
+      </w:r>
+      <w:r>
+        <w:rPr>
+          <w:lang w:val="en-US"/>
+        </w:rPr>
+        <w:t xml:space="preserve"> </w:t>
+      </w:r>
+      <w:r>
+        <w:t>были</w:t>
+      </w:r>
+      <w:r>
+        <w:rPr>
+          <w:lang w:val="en-US"/>
+        </w:rPr>
+        <w:t xml:space="preserve"> </w:t>
+      </w:r>
+      <w:r>
+        <w:t>реализованы</w:t>
+      </w:r>
+      <w:r>
+        <w:rPr>
+          <w:lang w:val="en-US"/>
+        </w:rPr>
+        <w:t xml:space="preserve"> </w:t>
+      </w:r>
+      <w:r>
+        <w:t>следующие</w:t>
+      </w:r>
+      <w:r>
+        <w:rPr>
+          <w:lang w:val="en-US"/>
+        </w:rPr>
+        <w:t xml:space="preserve"> </w:t>
+      </w:r>
+      <w:r>
+        <w:t>методы</w:t>
+      </w:r>
+      <w:r>
+        <w:rPr>
+          <w:lang w:val="en-US"/>
+        </w:rPr>
+        <w:t xml:space="preserve">: </w:t>
+      </w:r>
+      <w:r>
+        <w:rPr>
+          <w:rFonts w:hint="eastAsia"/>
+          <w:lang w:val="en-US"/>
+        </w:rPr>
+        <w:t>void Choose_lvl_of_</w:t>
+      </w:r>
+      <w:proofErr w:type="gramStart"/>
+      <w:r>
+        <w:rPr>
+          <w:rFonts w:hint="eastAsia"/>
+          <w:lang w:val="en-US"/>
+        </w:rPr>
+        <w:t>map(</w:t>
+      </w:r>
+      <w:proofErr w:type="gramEnd"/>
+      <w:r>
+        <w:rPr>
+          <w:rFonts w:hint="eastAsia"/>
+          <w:lang w:val="en-US"/>
+        </w:rPr>
+        <w:t>)</w:t>
+      </w:r>
+      <w:r>
+        <w:rPr>
+          <w:lang w:val="en-US"/>
+        </w:rPr>
+        <w:t xml:space="preserve">, </w:t>
+      </w:r>
+      <w:r>
+        <w:rPr>
+          <w:rFonts w:hint="eastAsia"/>
+          <w:lang w:val="en-US"/>
+        </w:rPr>
+        <w:t>void Play()</w:t>
+      </w:r>
+      <w:r>
+        <w:rPr>
+          <w:lang w:val="en-US"/>
+        </w:rPr>
+        <w:t xml:space="preserve">, </w:t>
+      </w:r>
+      <w:r>
+        <w:rPr>
+          <w:rFonts w:hint="eastAsia"/>
+          <w:lang w:val="en-US"/>
+        </w:rPr>
+        <w:t>void The_end()</w:t>
+      </w:r>
+      <w:r>
+        <w:rPr>
+          <w:lang w:val="en-US"/>
+        </w:rPr>
+        <w:t xml:space="preserve">, </w:t>
+      </w:r>
+      <w:r>
+        <w:rPr>
+          <w:rFonts w:hint="eastAsia"/>
+          <w:lang w:val="en-US"/>
+        </w:rPr>
+        <w:t>Game(Interlayer&amp; Value_layer)</w:t>
+      </w:r>
+      <w:r>
+        <w:rPr>
+          <w:lang w:val="en-US"/>
+        </w:rPr>
+        <w:t xml:space="preserve">, </w:t>
+      </w:r>
+      <w:r>
+        <w:rPr>
+          <w:rFonts w:hint="eastAsia"/>
+          <w:lang w:val="en-US"/>
+        </w:rPr>
+        <w:t>void Begin()</w:t>
+      </w:r>
+      <w:r>
+        <w:rPr>
+          <w:lang w:val="en-US"/>
+        </w:rPr>
+        <w:t xml:space="preserve">, </w:t>
+      </w:r>
+      <w:r>
+        <w:t>а</w:t>
+      </w:r>
+      <w:r>
+        <w:rPr>
+          <w:lang w:val="en-US"/>
+        </w:rPr>
+        <w:t xml:space="preserve"> </w:t>
+      </w:r>
+      <w:r>
+        <w:t>также</w:t>
+      </w:r>
+      <w:r>
+        <w:rPr>
+          <w:lang w:val="en-US"/>
+        </w:rPr>
+        <w:t xml:space="preserve"> </w:t>
+      </w:r>
+      <w:r>
+        <w:t>поля</w:t>
+      </w:r>
+      <w:r>
+        <w:rPr>
+          <w:lang w:val="en-US"/>
+        </w:rPr>
+        <w:t xml:space="preserve">: </w:t>
+      </w:r>
+      <w:r>
+        <w:rPr>
+          <w:rFonts w:hint="eastAsia"/>
+          <w:lang w:val="en-US"/>
+        </w:rPr>
+        <w:t>Field field</w:t>
+      </w:r>
+      <w:r>
+        <w:rPr>
+          <w:lang w:val="en-US"/>
+        </w:rPr>
+        <w:t xml:space="preserve">, </w:t>
+      </w:r>
+      <w:r>
+        <w:rPr>
+          <w:rFonts w:hint="eastAsia"/>
+          <w:lang w:val="en-US"/>
+        </w:rPr>
+        <w:t>Interlayer&amp; layer</w:t>
+      </w:r>
+      <w:r>
+        <w:rPr>
+          <w:lang w:val="en-US"/>
+        </w:rPr>
+        <w:t xml:space="preserve">, </w:t>
+      </w:r>
+      <w:r>
+        <w:rPr>
+          <w:rFonts w:hint="eastAsia"/>
+          <w:lang w:val="en-US"/>
+        </w:rPr>
+        <w:t>FieldCreator create_field</w:t>
+      </w:r>
+      <w:r>
+        <w:rPr>
           <w:rFonts w:eastAsia="DengXian" w:hint="eastAsia"/>
           <w:lang w:val="en-US"/>
         </w:rPr>
-      </w:pPr>
-      <w:r>
-        <w:t>В</w:t>
-      </w:r>
-      <w:r>
-        <w:rPr>
-          <w:lang w:val="en-US"/>
+        <w:t>.</w:t>
+      </w:r>
+    </w:p>
+    <w:p>
+      <w:pPr>
+        <w:pStyle w:val="Textbody"/>
+      </w:pPr>
+      <w:r>
+        <w:rPr>
+          <w:rFonts w:hint="eastAsia"/>
+          <w:lang w:val="en-US"/>
+        </w:rPr>
+        <w:t>void</w:t>
+      </w:r>
+      <w:r>
+        <w:rPr>
+          <w:rFonts w:hint="eastAsia"/>
         </w:rPr>
         <w:t xml:space="preserve"> </w:t>
       </w:r>
       <w:r>
-        <w:t>данном</w:t>
-      </w:r>
-      <w:r>
-        <w:rPr>
-          <w:lang w:val="en-US"/>
+        <w:rPr>
+          <w:rFonts w:hint="eastAsia"/>
+          <w:lang w:val="en-US"/>
+        </w:rPr>
+        <w:t>Choose</w:t>
+      </w:r>
+      <w:r>
+        <w:rPr>
+          <w:rFonts w:hint="eastAsia"/>
+        </w:rPr>
+        <w:t>_</w:t>
+      </w:r>
+      <w:proofErr w:type="spellStart"/>
+      <w:r>
+        <w:rPr>
+          <w:rFonts w:hint="eastAsia"/>
+          <w:lang w:val="en-US"/>
+        </w:rPr>
+        <w:t>lvl</w:t>
+      </w:r>
+      <w:proofErr w:type="spellEnd"/>
+      <w:r>
+        <w:rPr>
+          <w:rFonts w:hint="eastAsia"/>
+        </w:rPr>
+        <w:t>_</w:t>
+      </w:r>
+      <w:r>
+        <w:rPr>
+          <w:rFonts w:hint="eastAsia"/>
+          <w:lang w:val="en-US"/>
+        </w:rPr>
+        <w:t>of</w:t>
+      </w:r>
+      <w:r>
+        <w:rPr>
+          <w:rFonts w:hint="eastAsia"/>
+        </w:rPr>
+        <w:t>_</w:t>
+      </w:r>
+      <w:proofErr w:type="gramStart"/>
+      <w:r>
+        <w:rPr>
+          <w:rFonts w:hint="eastAsia"/>
+          <w:lang w:val="en-US"/>
+        </w:rPr>
+        <w:t>map</w:t>
+      </w:r>
+      <w:r>
+        <w:rPr>
+          <w:rFonts w:hint="eastAsia"/>
+        </w:rPr>
+        <w:t>(</w:t>
+      </w:r>
+      <w:proofErr w:type="gramEnd"/>
+      <w:r>
+        <w:rPr>
+          <w:rFonts w:hint="eastAsia"/>
+        </w:rPr>
+        <w:t>)</w:t>
+      </w:r>
+      <w:r>
+        <w:t xml:space="preserve"> – </w:t>
+      </w:r>
+      <w:r>
+        <w:t xml:space="preserve">Данный метод для </w:t>
+      </w:r>
+      <w:r>
+        <w:t xml:space="preserve">создания </w:t>
+      </w:r>
+      <w:r>
+        <w:t>поля.</w:t>
+      </w:r>
+    </w:p>
+    <w:p>
+      <w:pPr>
+        <w:pStyle w:val="Textbody"/>
+      </w:pPr>
+      <w:r>
+        <w:rPr>
+          <w:rFonts w:hint="eastAsia"/>
+          <w:lang w:val="en-US"/>
+        </w:rPr>
+        <w:t>void</w:t>
+      </w:r>
+      <w:r>
+        <w:rPr>
+          <w:rFonts w:hint="eastAsia"/>
         </w:rPr>
         <w:t xml:space="preserve"> </w:t>
       </w:r>
       <w:r>
-        <w:t>классе</w:t>
-      </w:r>
-      <w:r>
-        <w:rPr>
-          <w:lang w:val="en-US"/>
+        <w:rPr>
+          <w:rFonts w:hint="eastAsia"/>
+          <w:lang w:val="en-US"/>
+        </w:rPr>
+        <w:t>Play</w:t>
+      </w:r>
+      <w:r>
+        <w:rPr>
+          <w:rFonts w:hint="eastAsia"/>
+        </w:rPr>
+        <w:t>()</w:t>
+      </w:r>
+      <w:r>
+        <w:t xml:space="preserve"> – Данный метод для </w:t>
+      </w:r>
+      <w:r>
+        <w:t xml:space="preserve">управления и запуска самой игры, в нем действует цикл </w:t>
+      </w:r>
+      <w:r>
+        <w:rPr>
+          <w:lang w:val="en-US"/>
+        </w:rPr>
+        <w:t>while</w:t>
+      </w:r>
+      <w:r>
+        <w:t>, который отвечает за ходьбу игрока и кроме того проверяет победу или прогоришь.</w:t>
+      </w:r>
+    </w:p>
+    <w:p>
+      <w:pPr>
+        <w:pStyle w:val="Textbody"/>
+      </w:pPr>
+      <w:r>
+        <w:rPr>
+          <w:rFonts w:hint="eastAsia"/>
+          <w:lang w:val="en-US"/>
+        </w:rPr>
+        <w:t>void</w:t>
+      </w:r>
+      <w:r>
+        <w:rPr>
+          <w:rFonts w:hint="eastAsia"/>
         </w:rPr>
         <w:t xml:space="preserve"> </w:t>
       </w:r>
       <w:r>
-        <w:t>были</w:t>
-      </w:r>
-      <w:r>
-        <w:rPr>
-          <w:lang w:val="en-US"/>
-        </w:rPr>
+        <w:rPr>
+          <w:rFonts w:hint="eastAsia"/>
+          <w:lang w:val="en-US"/>
+        </w:rPr>
+        <w:t>The</w:t>
+      </w:r>
+      <w:r>
+        <w:rPr>
+          <w:rFonts w:hint="eastAsia"/>
+        </w:rPr>
+        <w:t>_</w:t>
+      </w:r>
+      <w:r>
+        <w:rPr>
+          <w:rFonts w:hint="eastAsia"/>
+          <w:lang w:val="en-US"/>
+        </w:rPr>
+        <w:t>end</w:t>
+      </w:r>
+      <w:r>
+        <w:rPr>
+          <w:rFonts w:hint="eastAsia"/>
+        </w:rPr>
+        <w:t>()</w:t>
+      </w:r>
+      <w:r>
+        <w:t xml:space="preserve"> – Данный метод для завершения игры, а также для ее рестарта.</w:t>
+      </w:r>
+    </w:p>
+    <w:p>
+      <w:pPr>
+        <w:pStyle w:val="Textbody"/>
+      </w:pPr>
+      <w:r>
+        <w:rPr>
+          <w:rFonts w:hint="eastAsia"/>
+          <w:lang w:val="en-US"/>
+        </w:rPr>
+        <w:t>Game</w:t>
+      </w:r>
+      <w:r>
+        <w:rPr>
+          <w:rFonts w:hint="eastAsia"/>
+        </w:rPr>
+        <w:t>(</w:t>
+      </w:r>
+      <w:r>
+        <w:rPr>
+          <w:rFonts w:hint="eastAsia"/>
+          <w:lang w:val="en-US"/>
+        </w:rPr>
+        <w:t>Interlayer</w:t>
+      </w:r>
+      <w:r>
+        <w:rPr>
+          <w:rFonts w:hint="eastAsia"/>
+        </w:rPr>
+        <w:t xml:space="preserve">&amp; </w:t>
+      </w:r>
+      <w:r>
+        <w:rPr>
+          <w:rFonts w:hint="eastAsia"/>
+          <w:lang w:val="en-US"/>
+        </w:rPr>
+        <w:t>Value</w:t>
+      </w:r>
+      <w:r>
+        <w:rPr>
+          <w:rFonts w:hint="eastAsia"/>
+        </w:rPr>
+        <w:t>_</w:t>
+      </w:r>
+      <w:r>
+        <w:rPr>
+          <w:rFonts w:hint="eastAsia"/>
+          <w:lang w:val="en-US"/>
+        </w:rPr>
+        <w:t>layer</w:t>
+      </w:r>
+      <w:r>
+        <w:rPr>
+          <w:rFonts w:hint="eastAsia"/>
+        </w:rPr>
+        <w:t>)</w:t>
+      </w:r>
+      <w:r>
         <w:t xml:space="preserve"> </w:t>
       </w:r>
       <w:r>
-        <w:t>реализованы</w:t>
-      </w:r>
-      <w:r>
-        <w:rPr>
-          <w:lang w:val="en-US"/>
-        </w:rPr>
+        <w:t xml:space="preserve">– </w:t>
+      </w:r>
+      <w:r>
+        <w:t>Конструктор</w:t>
+      </w:r>
+      <w:r>
         <w:t xml:space="preserve"> </w:t>
       </w:r>
       <w:r>
-        <w:t>следующие</w:t>
-      </w:r>
-      <w:r>
-        <w:rPr>
-          <w:lang w:val="en-US"/>
+        <w:t>класса</w:t>
+      </w:r>
+      <w:r>
+        <w:t>,</w:t>
+      </w:r>
+      <w:r>
+        <w:t xml:space="preserve"> инициализирующий обработчик.</w:t>
+      </w:r>
+    </w:p>
+    <w:p>
+      <w:pPr>
+        <w:pStyle w:val="Textbody"/>
+        <w:rPr>
+          <w:rFonts w:eastAsia="DengXian"/>
+        </w:rPr>
+      </w:pPr>
+      <w:r>
+        <w:rPr>
+          <w:rFonts w:hint="eastAsia"/>
+          <w:lang w:val="en-US"/>
+        </w:rPr>
+        <w:t>void</w:t>
+      </w:r>
+      <w:r>
+        <w:rPr>
+          <w:rFonts w:hint="eastAsia"/>
         </w:rPr>
         <w:t xml:space="preserve"> </w:t>
       </w:r>
-      <w:r>
-        <w:t>методы</w:t>
-      </w:r>
-      <w:r>
-        <w:rPr>
-          <w:lang w:val="en-US"/>
-        </w:rPr>
-        <w:t xml:space="preserve">: </w:t>
-      </w:r>
-      <w:r>
-        <w:rPr>
-          <w:rFonts w:hint="eastAsia"/>
-          <w:lang w:val="en-US"/>
-        </w:rPr>
-        <w:t>void Choose_lvl_of_</w:t>
-      </w:r>
       <w:proofErr w:type="gramStart"/>
       <w:r>
         <w:rPr>
           <w:rFonts w:hint="eastAsia"/>
           <w:lang w:val="en-US"/>
         </w:rPr>
-        <w:t>map(</w:t>
+        <w:t>Begin</w:t>
+      </w:r>
+      <w:r>
+        <w:rPr>
+          <w:rFonts w:hint="eastAsia"/>
+        </w:rPr>
+        <w:t>(</w:t>
       </w:r>
       <w:proofErr w:type="gramEnd"/>
       <w:r>
         <w:rPr>
           <w:rFonts w:hint="eastAsia"/>
-          <w:lang w:val="en-US"/>
         </w:rPr>
         <w:t>)</w:t>
       </w:r>
       <w:r>
-        <w:rPr>
-          <w:lang w:val="en-US"/>
-        </w:rPr>
-        <w:t xml:space="preserve">, </w:t>
-      </w:r>
-      <w:r>
-        <w:rPr>
-          <w:rFonts w:hint="eastAsia"/>
-          <w:lang w:val="en-US"/>
-        </w:rPr>
-        <w:t>void Play()</w:t>
-      </w:r>
-      <w:r>
-        <w:rPr>
-          <w:lang w:val="en-US"/>
-        </w:rPr>
-        <w:t xml:space="preserve">, </w:t>
-      </w:r>
-      <w:r>
-        <w:rPr>
-          <w:rFonts w:hint="eastAsia"/>
-          <w:lang w:val="en-US"/>
-        </w:rPr>
-        <w:t>void The_end()</w:t>
-      </w:r>
-      <w:r>
-        <w:rPr>
-          <w:lang w:val="en-US"/>
-        </w:rPr>
-        <w:t xml:space="preserve">, </w:t>
-      </w:r>
-      <w:r>
-        <w:rPr>
-          <w:rFonts w:hint="eastAsia"/>
-          <w:lang w:val="en-US"/>
-        </w:rPr>
-        <w:t>Game(Interlayer&amp; Value_layer)</w:t>
-      </w:r>
-      <w:r>
-        <w:rPr>
-          <w:lang w:val="en-US"/>
-        </w:rPr>
-        <w:t xml:space="preserve">, </w:t>
-      </w:r>
-      <w:r>
-        <w:rPr>
-          <w:rFonts w:hint="eastAsia"/>
-          <w:lang w:val="en-US"/>
-        </w:rPr>
-        <w:t>void Begin()</w:t>
-      </w:r>
-      <w:r>
-        <w:rPr>
-          <w:lang w:val="en-US"/>
-        </w:rPr>
-        <w:t xml:space="preserve">, </w:t>
-      </w:r>
-      <w:r>
-        <w:t>а</w:t>
-      </w:r>
-      <w:r>
-        <w:rPr>
-          <w:lang w:val="en-US"/>
-        </w:rPr>
+        <w:t xml:space="preserve"> – Данный метод для начала игры</w:t>
+      </w:r>
+      <w:r>
+        <w:t xml:space="preserve"> и</w:t>
+      </w:r>
+      <w:r>
         <w:t xml:space="preserve"> </w:t>
       </w:r>
       <w:r>
-        <w:t>также</w:t>
-      </w:r>
-      <w:r>
-        <w:rPr>
-          <w:lang w:val="en-US"/>
-        </w:rPr>
+        <w:t>вызова</w:t>
+      </w:r>
+      <w:r>
         <w:t xml:space="preserve"> </w:t>
       </w:r>
       <w:r>
-        <w:t>поля</w:t>
-      </w:r>
-      <w:r>
-        <w:rPr>
-          <w:lang w:val="en-US"/>
-        </w:rPr>
-        <w:t xml:space="preserve">: </w:t>
-      </w:r>
-      <w:r>
-        <w:rPr>
-          <w:rFonts w:hint="eastAsia"/>
-          <w:lang w:val="en-US"/>
-        </w:rPr>
-        <w:t>Field field</w:t>
-      </w:r>
-      <w:r>
-        <w:rPr>
-          <w:lang w:val="en-US"/>
-        </w:rPr>
-        <w:t xml:space="preserve">, </w:t>
-      </w:r>
-      <w:r>
-        <w:rPr>
-          <w:rFonts w:hint="eastAsia"/>
-          <w:lang w:val="en-US"/>
-        </w:rPr>
-        <w:t>Interlayer&amp; layer</w:t>
-      </w:r>
-      <w:r>
-        <w:rPr>
-          <w:lang w:val="en-US"/>
-        </w:rPr>
-        <w:t xml:space="preserve">, </w:t>
-      </w:r>
-      <w:r>
-        <w:rPr>
-          <w:rFonts w:hint="eastAsia"/>
-          <w:lang w:val="en-US"/>
-        </w:rPr>
-        <w:t>FieldCreator create_field</w:t>
-      </w:r>
-      <w:r>
-        <w:rPr>
-          <w:rFonts w:eastAsia="DengXian" w:hint="eastAsia"/>
-          <w:lang w:val="en-US"/>
-        </w:rPr>
-        <w:t>.</w:t>
+        <w:t>методов</w:t>
+      </w:r>
+      <w:r>
+        <w:t xml:space="preserve"> для выбора уровня, старта и конца игры.</w:t>
       </w:r>
     </w:p>
     <w:p>
       <w:pPr>
         <w:pStyle w:val="Textbody"/>
-        <w:rPr>
-          <w:lang w:val="en-US"/>
-        </w:rPr>
-      </w:pPr>
-    </w:p>
-    <w:p>
-      <w:pPr>
-        <w:pStyle w:val="Textbody"/>
-        <w:rPr>
-          <w:lang w:val="en-US"/>
-        </w:rPr>
       </w:pPr>
       <w:r>
         <w:t>Класс</w:t>
@@ -1371,7 +1709,6 @@
         <w:rPr>
           <w:i/>
           <w:iCs/>
-          <w:lang w:val="en-US"/>
         </w:rPr>
         <w:t xml:space="preserve"> </w:t>
       </w:r>
@@ -1385,26 +1722,423 @@
         <w:t>Interlayer</w:t>
       </w:r>
       <w:r>
-        <w:rPr>
-          <w:lang w:val="en-US"/>
-        </w:rPr>
         <w:t>:</w:t>
       </w:r>
     </w:p>
     <w:p>
       <w:pPr>
         <w:pStyle w:val="Textbody"/>
-        <w:rPr>
-          <w:lang w:val="en-US"/>
-        </w:rPr>
-      </w:pPr>
+      </w:pPr>
+      <w:r>
+        <w:rPr>
+          <w:rFonts w:hint="eastAsia"/>
+          <w:lang w:val="en-US"/>
+        </w:rPr>
+        <w:t>Action</w:t>
+      </w:r>
+      <w:r>
+        <w:rPr>
+          <w:rFonts w:hint="eastAsia"/>
+        </w:rPr>
+        <w:t xml:space="preserve"> </w:t>
+      </w:r>
+      <w:r>
+        <w:rPr>
+          <w:rFonts w:hint="eastAsia"/>
+          <w:lang w:val="en-US"/>
+        </w:rPr>
+        <w:t>Get</w:t>
+      </w:r>
+      <w:r>
+        <w:rPr>
+          <w:rFonts w:hint="eastAsia"/>
+        </w:rPr>
+        <w:t>_</w:t>
+      </w:r>
+      <w:proofErr w:type="gramStart"/>
+      <w:r>
+        <w:rPr>
+          <w:rFonts w:hint="eastAsia"/>
+          <w:lang w:val="en-US"/>
+        </w:rPr>
+        <w:t>action</w:t>
+      </w:r>
+      <w:r>
+        <w:rPr>
+          <w:rFonts w:hint="eastAsia"/>
+        </w:rPr>
+        <w:t>(</w:t>
+      </w:r>
+      <w:proofErr w:type="gramEnd"/>
+      <w:r>
+        <w:rPr>
+          <w:rFonts w:hint="eastAsia"/>
+        </w:rPr>
+        <w:t>)</w:t>
+      </w:r>
+      <w:r>
+        <w:t xml:space="preserve"> – </w:t>
+      </w:r>
+      <w:r>
+        <w:t>Данный метод для считывания события из клавиатуры.</w:t>
+      </w:r>
     </w:p>
     <w:p>
       <w:pPr>
         <w:pStyle w:val="Textbody"/>
         <w:rPr>
           <w:rFonts w:eastAsia="DengXian"/>
-          <w:lang w:val="en-US"/>
+        </w:rPr>
+      </w:pPr>
+      <w:proofErr w:type="gramStart"/>
+      <w:r>
+        <w:rPr>
+          <w:rFonts w:hint="eastAsia"/>
+          <w:lang w:val="en-US"/>
+        </w:rPr>
+        <w:t>Interlayer</w:t>
+      </w:r>
+      <w:r>
+        <w:rPr>
+          <w:rFonts w:hint="eastAsia"/>
+        </w:rPr>
+        <w:t>(</w:t>
+      </w:r>
+      <w:proofErr w:type="gramEnd"/>
+      <w:r>
+        <w:rPr>
+          <w:rFonts w:hint="eastAsia"/>
+          <w:lang w:val="en-US"/>
+        </w:rPr>
+        <w:t>Input</w:t>
+      </w:r>
+      <w:r>
+        <w:rPr>
+          <w:rFonts w:hint="eastAsia"/>
+        </w:rPr>
+        <w:t>_</w:t>
+      </w:r>
+      <w:r>
+        <w:rPr>
+          <w:rFonts w:hint="eastAsia"/>
+          <w:lang w:val="en-US"/>
+        </w:rPr>
+        <w:t>Interface</w:t>
+      </w:r>
+      <w:r>
+        <w:rPr>
+          <w:rFonts w:hint="eastAsia"/>
+        </w:rPr>
+        <w:t xml:space="preserve">&amp; </w:t>
+      </w:r>
+      <w:r>
+        <w:rPr>
+          <w:rFonts w:hint="eastAsia"/>
+          <w:lang w:val="en-US"/>
+        </w:rPr>
+        <w:t>input</w:t>
+      </w:r>
+      <w:r>
+        <w:rPr>
+          <w:rFonts w:hint="eastAsia"/>
+        </w:rPr>
+        <w:t xml:space="preserve">, </w:t>
+      </w:r>
+      <w:proofErr w:type="spellStart"/>
+      <w:r>
+        <w:rPr>
+          <w:rFonts w:hint="eastAsia"/>
+          <w:lang w:val="en-US"/>
+        </w:rPr>
+        <w:t>const</w:t>
+      </w:r>
+      <w:proofErr w:type="spellEnd"/>
+      <w:r>
+        <w:rPr>
+          <w:rFonts w:hint="eastAsia"/>
+        </w:rPr>
+        <w:t xml:space="preserve"> </w:t>
+      </w:r>
+      <w:proofErr w:type="spellStart"/>
+      <w:r>
+        <w:rPr>
+          <w:rFonts w:hint="eastAsia"/>
+          <w:lang w:val="en-US"/>
+        </w:rPr>
+        <w:t>std</w:t>
+      </w:r>
+      <w:proofErr w:type="spellEnd"/>
+      <w:r>
+        <w:rPr>
+          <w:rFonts w:hint="eastAsia"/>
+        </w:rPr>
+        <w:t>::</w:t>
+      </w:r>
+      <w:r>
+        <w:rPr>
+          <w:rFonts w:hint="eastAsia"/>
+          <w:lang w:val="en-US"/>
+        </w:rPr>
+        <w:t>string</w:t>
+      </w:r>
+      <w:r>
+        <w:rPr>
+          <w:rFonts w:hint="eastAsia"/>
+        </w:rPr>
+        <w:t xml:space="preserve">&amp; </w:t>
+      </w:r>
+      <w:r>
+        <w:rPr>
+          <w:rFonts w:hint="eastAsia"/>
+          <w:lang w:val="en-US"/>
+        </w:rPr>
+        <w:t>file</w:t>
+      </w:r>
+      <w:r>
+        <w:rPr>
+          <w:rFonts w:hint="eastAsia"/>
+        </w:rPr>
+        <w:t>_</w:t>
+      </w:r>
+      <w:r>
+        <w:rPr>
+          <w:rFonts w:hint="eastAsia"/>
+          <w:lang w:val="en-US"/>
+        </w:rPr>
+        <w:t>for</w:t>
+      </w:r>
+      <w:r>
+        <w:rPr>
+          <w:rFonts w:hint="eastAsia"/>
+        </w:rPr>
+        <w:t>_</w:t>
+      </w:r>
+      <w:r>
+        <w:rPr>
+          <w:rFonts w:hint="eastAsia"/>
+          <w:lang w:val="en-US"/>
+        </w:rPr>
+        <w:t>control</w:t>
+      </w:r>
+      <w:r>
+        <w:rPr>
+          <w:rFonts w:hint="eastAsia"/>
+        </w:rPr>
+        <w:t xml:space="preserve">) </w:t>
+      </w:r>
+      <w:r>
+        <w:t>–</w:t>
+      </w:r>
+      <w:r>
+        <w:rPr>
+          <w:rFonts w:hint="eastAsia"/>
+        </w:rPr>
+        <w:t xml:space="preserve"> </w:t>
+      </w:r>
+      <w:r>
+        <w:rPr>
+          <w:rFonts w:eastAsia="DengXian"/>
+        </w:rPr>
+        <w:t>Ко</w:t>
+      </w:r>
+      <w:r>
+        <w:rPr>
+          <w:rFonts w:eastAsia="DengXian"/>
+        </w:rPr>
+        <w:t>нстру</w:t>
+      </w:r>
+      <w:r>
+        <w:rPr>
+          <w:rFonts w:eastAsia="DengXian"/>
+        </w:rPr>
+        <w:t>к</w:t>
+      </w:r>
+      <w:r>
+        <w:rPr>
+          <w:rFonts w:eastAsia="DengXian"/>
+        </w:rPr>
+        <w:t>тор</w:t>
+      </w:r>
+      <w:r>
+        <w:rPr>
+          <w:rFonts w:eastAsia="DengXian"/>
+        </w:rPr>
+        <w:t xml:space="preserve"> </w:t>
+      </w:r>
+      <w:r>
+        <w:rPr>
+          <w:rFonts w:eastAsia="DengXian"/>
+        </w:rPr>
+        <w:t>который</w:t>
+      </w:r>
+      <w:r>
+        <w:rPr>
+          <w:rFonts w:eastAsia="DengXian"/>
+        </w:rPr>
+        <w:t xml:space="preserve"> </w:t>
+      </w:r>
+      <w:r>
+        <w:rPr>
+          <w:rFonts w:eastAsia="DengXian"/>
+        </w:rPr>
+        <w:t>обрабатывает</w:t>
+      </w:r>
+      <w:r>
+        <w:rPr>
+          <w:rFonts w:eastAsia="DengXian"/>
+        </w:rPr>
+        <w:t xml:space="preserve"> </w:t>
+      </w:r>
+      <w:r>
+        <w:rPr>
+          <w:rFonts w:eastAsia="DengXian"/>
+        </w:rPr>
+        <w:t>файл</w:t>
+      </w:r>
+      <w:r>
+        <w:rPr>
+          <w:rFonts w:eastAsia="DengXian"/>
+        </w:rPr>
+        <w:t xml:space="preserve"> </w:t>
+      </w:r>
+      <w:r>
+        <w:rPr>
+          <w:rFonts w:eastAsia="DengXian"/>
+        </w:rPr>
+        <w:t>управления</w:t>
+      </w:r>
+      <w:r>
+        <w:rPr>
+          <w:rFonts w:eastAsia="DengXian"/>
+        </w:rPr>
+        <w:t xml:space="preserve"> и назначает клавиши на определенные действий</w:t>
+      </w:r>
+      <w:r>
+        <w:rPr>
+          <w:rFonts w:eastAsia="DengXian"/>
+        </w:rPr>
+        <w:t>.</w:t>
+      </w:r>
+    </w:p>
+    <w:p>
+      <w:pPr>
+        <w:pStyle w:val="Textbody"/>
+      </w:pPr>
+      <w:r>
+        <w:rPr>
+          <w:rFonts w:hint="eastAsia"/>
+          <w:lang w:val="en-US"/>
+        </w:rPr>
+        <w:t>Action</w:t>
+      </w:r>
+      <w:r>
+        <w:rPr>
+          <w:rFonts w:hint="eastAsia"/>
+        </w:rPr>
+        <w:t xml:space="preserve"> </w:t>
+      </w:r>
+      <w:r>
+        <w:rPr>
+          <w:rFonts w:hint="eastAsia"/>
+          <w:lang w:val="en-US"/>
+        </w:rPr>
+        <w:t>Decoding</w:t>
+      </w:r>
+      <w:r>
+        <w:rPr>
+          <w:rFonts w:hint="eastAsia"/>
+        </w:rPr>
+        <w:t>_</w:t>
+      </w:r>
+      <w:proofErr w:type="gramStart"/>
+      <w:r>
+        <w:rPr>
+          <w:rFonts w:hint="eastAsia"/>
+          <w:lang w:val="en-US"/>
+        </w:rPr>
+        <w:t>action</w:t>
+      </w:r>
+      <w:r>
+        <w:rPr>
+          <w:rFonts w:hint="eastAsia"/>
+        </w:rPr>
+        <w:t>(</w:t>
+      </w:r>
+      <w:proofErr w:type="spellStart"/>
+      <w:proofErr w:type="gramEnd"/>
+      <w:r>
+        <w:rPr>
+          <w:rFonts w:hint="eastAsia"/>
+          <w:lang w:val="en-US"/>
+        </w:rPr>
+        <w:t>const</w:t>
+      </w:r>
+      <w:proofErr w:type="spellEnd"/>
+      <w:r>
+        <w:rPr>
+          <w:rFonts w:hint="eastAsia"/>
+        </w:rPr>
+        <w:t xml:space="preserve"> </w:t>
+      </w:r>
+      <w:proofErr w:type="spellStart"/>
+      <w:r>
+        <w:rPr>
+          <w:rFonts w:hint="eastAsia"/>
+          <w:lang w:val="en-US"/>
+        </w:rPr>
+        <w:t>std</w:t>
+      </w:r>
+      <w:proofErr w:type="spellEnd"/>
+      <w:r>
+        <w:rPr>
+          <w:rFonts w:hint="eastAsia"/>
+        </w:rPr>
+        <w:t>::</w:t>
+      </w:r>
+      <w:r>
+        <w:rPr>
+          <w:rFonts w:hint="eastAsia"/>
+          <w:lang w:val="en-US"/>
+        </w:rPr>
+        <w:t>string</w:t>
+      </w:r>
+      <w:r>
+        <w:rPr>
+          <w:rFonts w:hint="eastAsia"/>
+        </w:rPr>
+        <w:t xml:space="preserve">&amp; </w:t>
+      </w:r>
+      <w:r>
+        <w:rPr>
+          <w:rFonts w:hint="eastAsia"/>
+          <w:lang w:val="en-US"/>
+        </w:rPr>
+        <w:t>action</w:t>
+      </w:r>
+      <w:r>
+        <w:rPr>
+          <w:rFonts w:hint="eastAsia"/>
+        </w:rPr>
+        <w:t>)</w:t>
+      </w:r>
+      <w:r>
+        <w:t xml:space="preserve"> </w:t>
+      </w:r>
+      <w:r>
+        <w:t>–</w:t>
+      </w:r>
+      <w:r>
+        <w:t xml:space="preserve"> </w:t>
+      </w:r>
+      <w:r>
+        <w:t>Данный метод для сопоставления схемы управления с действиями.</w:t>
+      </w:r>
+    </w:p>
+    <w:p>
+      <w:pPr>
+        <w:pStyle w:val="Textbody"/>
+        <w:rPr>
+          <w:rFonts w:eastAsia="DengXian"/>
         </w:rPr>
       </w:pPr>
       <w:r>
@@ -1415,7 +2149,6 @@
           <w:rFonts w:eastAsia="DengXian" w:hint="eastAsia"/>
           <w:i/>
           <w:iCs/>
-          <w:lang w:val="en-US"/>
         </w:rPr>
         <w:t xml:space="preserve"> </w:t>
       </w:r>
@@ -1426,40 +2159,7 @@
           <w:iCs/>
           <w:lang w:val="en-US"/>
         </w:rPr>
-        <w:t>Input_from_keyboard</w:t>
-      </w:r>
-      <w:r>
-        <w:rPr>
-          <w:rFonts w:eastAsia="DengXian"/>
-          <w:lang w:val="en-US"/>
-        </w:rPr>
-        <w:t>:</w:t>
-      </w:r>
-    </w:p>
-    <w:p>
-      <w:pPr>
-        <w:pStyle w:val="Textbody"/>
-        <w:rPr>
-          <w:rFonts w:eastAsia="DengXian"/>
-        </w:rPr>
-      </w:pPr>
-      <w:r>
-        <w:rPr>
-          <w:rFonts w:eastAsia="DengXian"/>
-        </w:rPr>
-        <w:t>В</w:t>
-      </w:r>
-      <w:r>
-        <w:rPr>
-          <w:rFonts w:eastAsia="DengXian"/>
-        </w:rPr>
-        <w:t xml:space="preserve"> </w:t>
-      </w:r>
-      <w:r>
-        <w:rPr>
-          <w:rFonts w:eastAsia="DengXian"/>
-        </w:rPr>
-        <w:t xml:space="preserve">данном классе реализована один метод: </w:t>
+        <w:t>Input</w:t>
       </w:r>
       <w:r>
         <w:rPr>
@@ -1467,13 +2167,7 @@
           <w:i/>
           <w:iCs/>
         </w:rPr>
-        <w:t>char Input_function() const override</w:t>
-      </w:r>
-      <w:r>
-        <w:rPr>
-          <w:rFonts w:eastAsia="DengXian"/>
-        </w:rPr>
-        <w:t xml:space="preserve">. Данный метод позволяет считывать клавиши, нажатые пользователем, после чего передавая их в так называемую прослойку. Также важно подчеркнуть, что данный класс наследуется от класса </w:t>
+        <w:t>_</w:t>
       </w:r>
       <w:r>
         <w:rPr>
@@ -1482,7 +2176,7 @@
           <w:iCs/>
           <w:lang w:val="en-US"/>
         </w:rPr>
-        <w:t>Input</w:t>
+        <w:t>from</w:t>
       </w:r>
       <w:r>
         <w:rPr>
@@ -1499,6 +2193,103 @@
           <w:iCs/>
           <w:lang w:val="en-US"/>
         </w:rPr>
+        <w:t>keyboard</w:t>
+      </w:r>
+      <w:r>
+        <w:rPr>
+          <w:rFonts w:eastAsia="DengXian"/>
+        </w:rPr>
+        <w:t>:</w:t>
+      </w:r>
+    </w:p>
+    <w:p>
+      <w:pPr>
+        <w:pStyle w:val="Textbody"/>
+        <w:rPr>
+          <w:rFonts w:eastAsia="DengXian"/>
+        </w:rPr>
+      </w:pPr>
+      <w:r>
+        <w:rPr>
+          <w:rFonts w:eastAsia="DengXian"/>
+        </w:rPr>
+        <w:t>В</w:t>
+      </w:r>
+      <w:r>
+        <w:rPr>
+          <w:rFonts w:eastAsia="DengXian"/>
+        </w:rPr>
+        <w:t xml:space="preserve"> </w:t>
+      </w:r>
+      <w:r>
+        <w:rPr>
+          <w:rFonts w:eastAsia="DengXian"/>
+        </w:rPr>
+        <w:t xml:space="preserve">данном классе реализована один метод: </w:t>
+      </w:r>
+      <w:r>
+        <w:rPr>
+          <w:rFonts w:eastAsia="DengXian" w:hint="eastAsia"/>
+          <w:i/>
+          <w:iCs/>
+        </w:rPr>
+        <w:t>char Input_</w:t>
+      </w:r>
+      <w:proofErr w:type="gramStart"/>
+      <w:r>
+        <w:rPr>
+          <w:rFonts w:eastAsia="DengXian" w:hint="eastAsia"/>
+          <w:i/>
+          <w:iCs/>
+        </w:rPr>
+        <w:t>function(</w:t>
+      </w:r>
+      <w:proofErr w:type="gramEnd"/>
+      <w:r>
+        <w:rPr>
+          <w:rFonts w:eastAsia="DengXian" w:hint="eastAsia"/>
+          <w:i/>
+          <w:iCs/>
+        </w:rPr>
+        <w:t>) const override</w:t>
+      </w:r>
+      <w:r>
+        <w:rPr>
+          <w:rFonts w:eastAsia="DengXian"/>
+        </w:rPr>
+        <w:t xml:space="preserve">. Данный метод позволяет считывать клавиши, нажатые пользователем, после чего передавая их в так называемую прослойку. Также важно </w:t>
+      </w:r>
+      <w:r>
+        <w:rPr>
+          <w:rFonts w:eastAsia="DengXian"/>
+        </w:rPr>
+        <w:lastRenderedPageBreak/>
+        <w:t xml:space="preserve">подчеркнуть, что данный класс наследуется от класса </w:t>
+      </w:r>
+      <w:r>
+        <w:rPr>
+          <w:rFonts w:eastAsia="DengXian" w:hint="eastAsia"/>
+          <w:i/>
+          <w:iCs/>
+          <w:lang w:val="en-US"/>
+        </w:rPr>
+        <w:t>Input</w:t>
+      </w:r>
+      <w:r>
+        <w:rPr>
+          <w:rFonts w:eastAsia="DengXian" w:hint="eastAsia"/>
+          <w:i/>
+          <w:iCs/>
+        </w:rPr>
+        <w:t>_</w:t>
+      </w:r>
+      <w:r>
+        <w:rPr>
+          <w:rFonts w:eastAsia="DengXian" w:hint="eastAsia"/>
+          <w:i/>
+          <w:iCs/>
+          <w:lang w:val="en-US"/>
+        </w:rPr>
         <w:t>Interface</w:t>
       </w:r>
       <w:r>
@@ -1521,7 +2312,6 @@
         <w:pStyle w:val="Textbody"/>
         <w:rPr>
           <w:rFonts w:eastAsia="DengXian"/>
-          <w:lang w:val="en-US"/>
         </w:rPr>
       </w:pPr>
       <w:r>
@@ -1539,7 +2329,6 @@
       <w:r>
         <w:rPr>
           <w:rFonts w:eastAsia="DengXian"/>
-          <w:lang w:val="en-US"/>
         </w:rPr>
         <w:t xml:space="preserve"> </w:t>
       </w:r>
@@ -1550,28 +2339,7 @@
           <w:iCs/>
           <w:lang w:val="en-US"/>
         </w:rPr>
-        <w:t>Input_Interface</w:t>
-      </w:r>
-      <w:r>
-        <w:rPr>
-          <w:rFonts w:eastAsia="DengXian"/>
-          <w:lang w:val="en-US"/>
-        </w:rPr>
-        <w:t>:</w:t>
-      </w:r>
-    </w:p>
-    <w:p>
-      <w:pPr>
-        <w:pStyle w:val="Textbody"/>
-        <w:rPr>
-          <w:rFonts w:eastAsia="DengXian"/>
-        </w:rPr>
-      </w:pPr>
-      <w:r>
-        <w:rPr>
-          <w:rFonts w:eastAsia="DengXian"/>
-        </w:rPr>
-        <w:t xml:space="preserve">В данном классе реализована одна виртуальная функция </w:t>
+        <w:t>Input</w:t>
       </w:r>
       <w:r>
         <w:rPr>
@@ -1579,17 +2347,62 @@
           <w:i/>
           <w:iCs/>
         </w:rPr>
-        <w:t>virtual char Input_fun</w:t>
-      </w:r>
-      <w:bookmarkStart w:id="0" w:name="_GoBack"/>
-      <w:bookmarkEnd w:id="0"/>
+        <w:t>_</w:t>
+      </w:r>
       <w:r>
         <w:rPr>
           <w:rFonts w:eastAsia="DengXian" w:hint="eastAsia"/>
           <w:i/>
           <w:iCs/>
-        </w:rPr>
-        <w:t>ction() const = 0</w:t>
+          <w:lang w:val="en-US"/>
+        </w:rPr>
+        <w:t>Interface</w:t>
+      </w:r>
+      <w:r>
+        <w:rPr>
+          <w:rFonts w:eastAsia="DengXian"/>
+        </w:rPr>
+        <w:t>:</w:t>
+      </w:r>
+    </w:p>
+    <w:p>
+      <w:pPr>
+        <w:pStyle w:val="Textbody"/>
+        <w:rPr>
+          <w:rFonts w:eastAsia="DengXian"/>
+        </w:rPr>
+      </w:pPr>
+      <w:r>
+        <w:rPr>
+          <w:rFonts w:eastAsia="DengXian"/>
+        </w:rPr>
+        <w:t xml:space="preserve">В данном классе реализована одна виртуальная функция </w:t>
+      </w:r>
+      <w:r>
+        <w:rPr>
+          <w:rFonts w:eastAsia="DengXian" w:hint="eastAsia"/>
+          <w:i/>
+          <w:iCs/>
+        </w:rPr>
+        <w:t>virtual char Input_</w:t>
+      </w:r>
+      <w:proofErr w:type="gramStart"/>
+      <w:r>
+        <w:rPr>
+          <w:rFonts w:eastAsia="DengXian" w:hint="eastAsia"/>
+          <w:i/>
+          <w:iCs/>
+        </w:rPr>
+        <w:t>function(</w:t>
+      </w:r>
+      <w:proofErr w:type="gramEnd"/>
+      <w:r>
+        <w:rPr>
+          <w:rFonts w:eastAsia="DengXian" w:hint="eastAsia"/>
+          <w:i/>
+          <w:iCs/>
+        </w:rPr>
+        <w:t>) const = 0</w:t>
       </w:r>
       <w:r>
         <w:rPr>
@@ -1608,6 +2421,40 @@
     </w:p>
     <w:p>
       <w:pPr>
+        <w:pStyle w:val="Standard"/>
+      </w:pPr>
+      <w:r>
+        <w:rPr>
+          <w:szCs w:val="28"/>
+          <w:lang w:eastAsia="ru-RU" w:bidi="ar-SA"/>
+        </w:rPr>
+        <w:t xml:space="preserve">Разработанную </w:t>
+      </w:r>
+      <w:r>
+        <w:rPr>
+          <w:szCs w:val="28"/>
+          <w:lang w:val="en-US" w:eastAsia="ru-RU" w:bidi="ar-SA"/>
+        </w:rPr>
+        <w:t>UML</w:t>
+      </w:r>
+      <w:r>
+        <w:rPr>
+          <w:szCs w:val="28"/>
+          <w:lang w:eastAsia="ru-RU" w:bidi="ar-SA"/>
+        </w:rPr>
+        <w:t>-диаграмму см. в приложении А.</w:t>
+      </w:r>
+    </w:p>
+    <w:p>
+      <w:pPr>
+        <w:pStyle w:val="Textbody"/>
+        <w:rPr>
+          <w:rFonts w:eastAsia="DengXian"/>
+        </w:rPr>
+      </w:pPr>
+    </w:p>
+    <w:p>
+      <w:pPr>
         <w:suppressAutoHyphens w:val="0"/>
         <w:autoSpaceDN/>
         <w:textAlignment w:val="auto"/>
@@ -1680,10 +2527,52 @@
       <w:pPr>
         <w:pStyle w:val="Textbody"/>
         <w:ind w:firstLine="0"/>
-      </w:pPr>
+        <w:jc w:val="center"/>
+      </w:pPr>
+      <w:r>
+        <w:rPr>
+          <w:noProof/>
+          <w:lang w:eastAsia="ru-RU" w:bidi="ar-SA"/>
+        </w:rPr>
+        <w:drawing>
+          <wp:inline distT="0" distB="0" distL="0" distR="0" wp14:anchorId="4C27732B" wp14:editId="7B2BC2E0">
+            <wp:extent cx="3666084" cy="8397240"/>
+            <wp:effectExtent l="0" t="0" r="0" b="3810"/>
+            <wp:docPr id="1" name="Рисунок 1"/>
+            <wp:cNvGraphicFramePr>
+              <a:graphicFrameLocks xmlns:a="http://schemas.openxmlformats.org/drawingml/2006/main" noChangeAspect="1"/>
+            </wp:cNvGraphicFramePr>
+            <a:graphic xmlns:a="http://schemas.openxmlformats.org/drawingml/2006/main">
+              <a:graphicData uri="http://schemas.openxmlformats.org/drawingml/2006/picture">
+                <pic:pic xmlns:pic="http://schemas.openxmlformats.org/drawingml/2006/picture">
+                  <pic:nvPicPr>
+                    <pic:cNvPr id="1" name=""/>
+                    <pic:cNvPicPr/>
+                  </pic:nvPicPr>
+                  <pic:blipFill>
+                    <a:blip r:embed="rId7"/>
+                    <a:stretch>
+                      <a:fillRect/>
+                    </a:stretch>
+                  </pic:blipFill>
+                  <pic:spPr>
+                    <a:xfrm>
+                      <a:off x="0" y="0"/>
+                      <a:ext cx="3667238" cy="8399883"/>
+                    </a:xfrm>
+                    <a:prstGeom prst="rect">
+                      <a:avLst/>
+                    </a:prstGeom>
+                  </pic:spPr>
+                </pic:pic>
+              </a:graphicData>
+            </a:graphic>
+          </wp:inline>
+        </w:drawing>
+      </w:r>
     </w:p>
     <w:sectPr>
-      <w:footerReference w:type="default" r:id="rId7"/>
+      <w:footerReference w:type="default" r:id="rId8"/>
       <w:pgSz w:w="11906" w:h="16838"/>
       <w:pgMar w:top="1134" w:right="851" w:bottom="1134" w:left="1701" w:header="720" w:footer="720" w:gutter="0"/>
       <w:cols w:space="720"/>
@@ -1694,7 +2583,7 @@
 </file>
 
 <file path=word/endnotes.xml><?xml version="1.0" encoding="utf-8"?>
-<w:endnotes xmlns:wpc="http://schemas.microsoft.com/office/word/2010/wordprocessingCanvas" xmlns:cx="http://schemas.microsoft.com/office/drawing/2014/chartex" xmlns:cx1="http://schemas.microsoft.com/office/drawing/2015/9/8/chartex" xmlns:cx2="http://schemas.microsoft.com/office/drawing/2015/10/21/chartex" xmlns:cx3="http://schemas.microsoft.com/office/drawing/2016/5/9/chartex" xmlns:cx4="http://schemas.microsoft.com/office/drawing/2016/5/10/chartex" xmlns:cx5="http://schemas.microsoft.com/office/drawing/2016/5/11/chartex" xmlns:cx6="http://schemas.microsoft.com/office/drawing/2016/5/12/chartex" xmlns:cx7="http://schemas.microsoft.com/office/drawing/2016/5/13/chartex" xmlns:cx8="http://schemas.microsoft.com/office/drawing/2016/5/14/chartex" xmlns:mc="http://schemas.openxmlformats.org/markup-compatibility/2006" xmlns:aink="http://schemas.microsoft.com/office/drawing/2016/ink" xmlns:am3d="http://schemas.microsoft.com/office/drawing/2017/model3d" xmlns:o="urn:schemas-microsoft-com:office:office" xmlns:r="http://schemas.openxmlformats.org/officeDocument/2006/relationships" xmlns:m="http://schemas.openxmlformats.org/officeDocument/2006/math" xmlns:v="urn:schemas-microsoft-com:vml" xmlns:wp14="http://schemas.microsoft.com/office/word/2010/wordprocessingDrawing" xmlns:wp="http://schemas.openxmlformats.org/drawingml/2006/wordprocessingDrawing" xmlns:w10="urn:schemas-microsoft-com:office:word" xmlns:w="http://schemas.openxmlformats.org/wordprocessingml/2006/main" xmlns:w14="http://schemas.microsoft.com/office/word/2010/wordml" xmlns:w15="http://schemas.microsoft.com/office/word/2012/wordml" xmlns:w16cid="http://schemas.microsoft.com/office/word/2016/wordml/cid" xmlns:w16se="http://schemas.microsoft.com/office/word/2015/wordml/symex" xmlns:wpg="http://schemas.microsoft.com/office/word/2010/wordprocessingGroup" xmlns:wpi="http://schemas.microsoft.com/office/word/2010/wordprocessingInk" xmlns:wne="http://schemas.microsoft.com/office/word/2006/wordml" xmlns:wps="http://schemas.microsoft.com/office/word/2010/wordprocessingShape" mc:Ignorable="w14 w15 w16se w16cid wp14">
+<w:endnotes xmlns:wpc="http://schemas.microsoft.com/office/word/2010/wordprocessingCanvas" xmlns:cx="http://schemas.microsoft.com/office/drawing/2014/chartex" xmlns:cx1="http://schemas.microsoft.com/office/drawing/2015/9/8/chartex" xmlns:mc="http://schemas.openxmlformats.org/markup-compatibility/2006" xmlns:o="urn:schemas-microsoft-com:office:office" xmlns:r="http://schemas.openxmlformats.org/officeDocument/2006/relationships" xmlns:m="http://schemas.openxmlformats.org/officeDocument/2006/math" xmlns:v="urn:schemas-microsoft-com:vml" xmlns:wp14="http://schemas.microsoft.com/office/word/2010/wordprocessingDrawing" xmlns:wp="http://schemas.openxmlformats.org/drawingml/2006/wordprocessingDrawing" xmlns:w10="urn:schemas-microsoft-com:office:word" xmlns:w="http://schemas.openxmlformats.org/wordprocessingml/2006/main" xmlns:w14="http://schemas.microsoft.com/office/word/2010/wordml" xmlns:w15="http://schemas.microsoft.com/office/word/2012/wordml" xmlns:w16se="http://schemas.microsoft.com/office/word/2015/wordml/symex" xmlns:wpg="http://schemas.microsoft.com/office/word/2010/wordprocessingGroup" xmlns:wpi="http://schemas.microsoft.com/office/word/2010/wordprocessingInk" xmlns:wne="http://schemas.microsoft.com/office/word/2006/wordml" xmlns:wps="http://schemas.microsoft.com/office/word/2010/wordprocessingShape" mc:Ignorable="w14 w15 w16se wp14">
   <w:endnote w:type="separator" w:id="-1">
     <w:p>
       <w:pPr>
@@ -1723,7 +2612,7 @@
 </file>
 
 <file path=word/footer1.xml><?xml version="1.0" encoding="utf-8"?>
-<w:ftr xmlns:wpc="http://schemas.microsoft.com/office/word/2010/wordprocessingCanvas" xmlns:cx="http://schemas.microsoft.com/office/drawing/2014/chartex" xmlns:cx1="http://schemas.microsoft.com/office/drawing/2015/9/8/chartex" xmlns:cx2="http://schemas.microsoft.com/office/drawing/2015/10/21/chartex" xmlns:cx3="http://schemas.microsoft.com/office/drawing/2016/5/9/chartex" xmlns:cx4="http://schemas.microsoft.com/office/drawing/2016/5/10/chartex" xmlns:cx5="http://schemas.microsoft.com/office/drawing/2016/5/11/chartex" xmlns:cx6="http://schemas.microsoft.com/office/drawing/2016/5/12/chartex" xmlns:cx7="http://schemas.microsoft.com/office/drawing/2016/5/13/chartex" xmlns:cx8="http://schemas.microsoft.com/office/drawing/2016/5/14/chartex" xmlns:mc="http://schemas.openxmlformats.org/markup-compatibility/2006" xmlns:aink="http://schemas.microsoft.com/office/drawing/2016/ink" xmlns:am3d="http://schemas.microsoft.com/office/drawing/2017/model3d" xmlns:o="urn:schemas-microsoft-com:office:office" xmlns:r="http://schemas.openxmlformats.org/officeDocument/2006/relationships" xmlns:m="http://schemas.openxmlformats.org/officeDocument/2006/math" xmlns:v="urn:schemas-microsoft-com:vml" xmlns:wp14="http://schemas.microsoft.com/office/word/2010/wordprocessingDrawing" xmlns:wp="http://schemas.openxmlformats.org/drawingml/2006/wordprocessingDrawing" xmlns:w10="urn:schemas-microsoft-com:office:word" xmlns:w="http://schemas.openxmlformats.org/wordprocessingml/2006/main" xmlns:w14="http://schemas.microsoft.com/office/word/2010/wordml" xmlns:w15="http://schemas.microsoft.com/office/word/2012/wordml" xmlns:w16cid="http://schemas.microsoft.com/office/word/2016/wordml/cid" xmlns:w16se="http://schemas.microsoft.com/office/word/2015/wordml/symex" xmlns:wpg="http://schemas.microsoft.com/office/word/2010/wordprocessingGroup" xmlns:wpi="http://schemas.microsoft.com/office/word/2010/wordprocessingInk" xmlns:wne="http://schemas.microsoft.com/office/word/2006/wordml" xmlns:wps="http://schemas.microsoft.com/office/word/2010/wordprocessingShape" mc:Ignorable="w14 w15 w16se w16cid wp14">
+<w:ftr xmlns:wpc="http://schemas.microsoft.com/office/word/2010/wordprocessingCanvas" xmlns:cx="http://schemas.microsoft.com/office/drawing/2014/chartex" xmlns:cx1="http://schemas.microsoft.com/office/drawing/2015/9/8/chartex" xmlns:mc="http://schemas.openxmlformats.org/markup-compatibility/2006" xmlns:o="urn:schemas-microsoft-com:office:office" xmlns:r="http://schemas.openxmlformats.org/officeDocument/2006/relationships" xmlns:m="http://schemas.openxmlformats.org/officeDocument/2006/math" xmlns:v="urn:schemas-microsoft-com:vml" xmlns:wp14="http://schemas.microsoft.com/office/word/2010/wordprocessingDrawing" xmlns:wp="http://schemas.openxmlformats.org/drawingml/2006/wordprocessingDrawing" xmlns:w10="urn:schemas-microsoft-com:office:word" xmlns:w="http://schemas.openxmlformats.org/wordprocessingml/2006/main" xmlns:w14="http://schemas.microsoft.com/office/word/2010/wordml" xmlns:w15="http://schemas.microsoft.com/office/word/2012/wordml" xmlns:w16se="http://schemas.microsoft.com/office/word/2015/wordml/symex" xmlns:wpg="http://schemas.microsoft.com/office/word/2010/wordprocessingGroup" xmlns:wpi="http://schemas.microsoft.com/office/word/2010/wordprocessingInk" xmlns:wne="http://schemas.microsoft.com/office/word/2006/wordml" xmlns:wps="http://schemas.microsoft.com/office/word/2010/wordprocessingShape" mc:Ignorable="w14 w15 w16se wp14">
   <w:p>
     <w:pPr>
       <w:pStyle w:val="a6"/>
@@ -1739,6 +2628,9 @@
       <w:fldChar w:fldCharType="separate"/>
     </w:r>
     <w:r>
+      <w:rPr>
+        <w:noProof/>
+      </w:rPr>
       <w:t>6</w:t>
     </w:r>
     <w:r>
@@ -1749,7 +2641,7 @@
 </file>
 
 <file path=word/footnotes.xml><?xml version="1.0" encoding="utf-8"?>
-<w:footnotes xmlns:wpc="http://schemas.microsoft.com/office/word/2010/wordprocessingCanvas" xmlns:cx="http://schemas.microsoft.com/office/drawing/2014/chartex" xmlns:cx1="http://schemas.microsoft.com/office/drawing/2015/9/8/chartex" xmlns:cx2="http://schemas.microsoft.com/office/drawing/2015/10/21/chartex" xmlns:cx3="http://schemas.microsoft.com/office/drawing/2016/5/9/chartex" xmlns:cx4="http://schemas.microsoft.com/office/drawing/2016/5/10/chartex" xmlns:cx5="http://schemas.microsoft.com/office/drawing/2016/5/11/chartex" xmlns:cx6="http://schemas.microsoft.com/office/drawing/2016/5/12/chartex" xmlns:cx7="http://schemas.microsoft.com/office/drawing/2016/5/13/chartex" xmlns:cx8="http://schemas.microsoft.com/office/drawing/2016/5/14/chartex" xmlns:mc="http://schemas.openxmlformats.org/markup-compatibility/2006" xmlns:aink="http://schemas.microsoft.com/office/drawing/2016/ink" xmlns:am3d="http://schemas.microsoft.com/office/drawing/2017/model3d" xmlns:o="urn:schemas-microsoft-com:office:office" xmlns:r="http://schemas.openxmlformats.org/officeDocument/2006/relationships" xmlns:m="http://schemas.openxmlformats.org/officeDocument/2006/math" xmlns:v="urn:schemas-microsoft-com:vml" xmlns:wp14="http://schemas.microsoft.com/office/word/2010/wordprocessingDrawing" xmlns:wp="http://schemas.openxmlformats.org/drawingml/2006/wordprocessingDrawing" xmlns:w10="urn:schemas-microsoft-com:office:word" xmlns:w="http://schemas.openxmlformats.org/wordprocessingml/2006/main" xmlns:w14="http://schemas.microsoft.com/office/word/2010/wordml" xmlns:w15="http://schemas.microsoft.com/office/word/2012/wordml" xmlns:w16cid="http://schemas.microsoft.com/office/word/2016/wordml/cid" xmlns:w16se="http://schemas.microsoft.com/office/word/2015/wordml/symex" xmlns:wpg="http://schemas.microsoft.com/office/word/2010/wordprocessingGroup" xmlns:wpi="http://schemas.microsoft.com/office/word/2010/wordprocessingInk" xmlns:wne="http://schemas.microsoft.com/office/word/2006/wordml" xmlns:wps="http://schemas.microsoft.com/office/word/2010/wordprocessingShape" mc:Ignorable="w14 w15 w16se w16cid wp14">
+<w:footnotes xmlns:wpc="http://schemas.microsoft.com/office/word/2010/wordprocessingCanvas" xmlns:cx="http://schemas.microsoft.com/office/drawing/2014/chartex" xmlns:cx1="http://schemas.microsoft.com/office/drawing/2015/9/8/chartex" xmlns:mc="http://schemas.openxmlformats.org/markup-compatibility/2006" xmlns:o="urn:schemas-microsoft-com:office:office" xmlns:r="http://schemas.openxmlformats.org/officeDocument/2006/relationships" xmlns:m="http://schemas.openxmlformats.org/officeDocument/2006/math" xmlns:v="urn:schemas-microsoft-com:vml" xmlns:wp14="http://schemas.microsoft.com/office/word/2010/wordprocessingDrawing" xmlns:wp="http://schemas.openxmlformats.org/drawingml/2006/wordprocessingDrawing" xmlns:w10="urn:schemas-microsoft-com:office:word" xmlns:w="http://schemas.openxmlformats.org/wordprocessingml/2006/main" xmlns:w14="http://schemas.microsoft.com/office/word/2010/wordml" xmlns:w15="http://schemas.microsoft.com/office/word/2012/wordml" xmlns:w16se="http://schemas.microsoft.com/office/word/2015/wordml/symex" xmlns:wpg="http://schemas.microsoft.com/office/word/2010/wordprocessingGroup" xmlns:wpi="http://schemas.microsoft.com/office/word/2010/wordprocessingInk" xmlns:wne="http://schemas.microsoft.com/office/word/2006/wordml" xmlns:wps="http://schemas.microsoft.com/office/word/2010/wordprocessingShape" mc:Ignorable="w14 w15 w16se wp14">
   <w:footnote w:type="separator" w:id="-1">
     <w:p>
       <w:pPr>
@@ -1781,7 +2673,7 @@
 </file>
 
 <file path=word/numbering.xml><?xml version="1.0" encoding="utf-8"?>
-<w:numbering xmlns:wpc="http://schemas.microsoft.com/office/word/2010/wordprocessingCanvas" xmlns:cx="http://schemas.microsoft.com/office/drawing/2014/chartex" xmlns:cx1="http://schemas.microsoft.com/office/drawing/2015/9/8/chartex" xmlns:cx2="http://schemas.microsoft.com/office/drawing/2015/10/21/chartex" xmlns:cx3="http://schemas.microsoft.com/office/drawing/2016/5/9/chartex" xmlns:cx4="http://schemas.microsoft.com/office/drawing/2016/5/10/chartex" xmlns:cx5="http://schemas.microsoft.com/office/drawing/2016/5/11/chartex" xmlns:cx6="http://schemas.microsoft.com/office/drawing/2016/5/12/chartex" xmlns:cx7="http://schemas.microsoft.com/office/drawing/2016/5/13/chartex" xmlns:cx8="http://schemas.microsoft.com/office/drawing/2016/5/14/chartex" xmlns:mc="http://schemas.openxmlformats.org/markup-compatibility/2006" xmlns:aink="http://schemas.microsoft.com/office/drawing/2016/ink" xmlns:am3d="http://schemas.microsoft.com/office/drawing/2017/model3d" xmlns:o="urn:schemas-microsoft-com:office:office" xmlns:r="http://schemas.openxmlformats.org/officeDocument/2006/relationships" xmlns:m="http://schemas.openxmlformats.org/officeDocument/2006/math" xmlns:v="urn:schemas-microsoft-com:vml" xmlns:wp14="http://schemas.microsoft.com/office/word/2010/wordprocessingDrawing" xmlns:wp="http://schemas.openxmlformats.org/drawingml/2006/wordprocessingDrawing" xmlns:w10="urn:schemas-microsoft-com:office:word" xmlns:w="http://schemas.openxmlformats.org/wordprocessingml/2006/main" xmlns:w14="http://schemas.microsoft.com/office/word/2010/wordml" xmlns:w15="http://schemas.microsoft.com/office/word/2012/wordml" xmlns:w16cid="http://schemas.microsoft.com/office/word/2016/wordml/cid" xmlns:w16se="http://schemas.microsoft.com/office/word/2015/wordml/symex" xmlns:wpg="http://schemas.microsoft.com/office/word/2010/wordprocessingGroup" xmlns:wpi="http://schemas.microsoft.com/office/word/2010/wordprocessingInk" xmlns:wne="http://schemas.microsoft.com/office/word/2006/wordml" xmlns:wps="http://schemas.microsoft.com/office/word/2010/wordprocessingShape" mc:Ignorable="w14 w15 w16se w16cid wp14">
+<w:numbering xmlns:wpc="http://schemas.microsoft.com/office/word/2010/wordprocessingCanvas" xmlns:cx="http://schemas.microsoft.com/office/drawing/2014/chartex" xmlns:cx1="http://schemas.microsoft.com/office/drawing/2015/9/8/chartex" xmlns:mc="http://schemas.openxmlformats.org/markup-compatibility/2006" xmlns:o="urn:schemas-microsoft-com:office:office" xmlns:r="http://schemas.openxmlformats.org/officeDocument/2006/relationships" xmlns:m="http://schemas.openxmlformats.org/officeDocument/2006/math" xmlns:v="urn:schemas-microsoft-com:vml" xmlns:wp14="http://schemas.microsoft.com/office/word/2010/wordprocessingDrawing" xmlns:wp="http://schemas.openxmlformats.org/drawingml/2006/wordprocessingDrawing" xmlns:w10="urn:schemas-microsoft-com:office:word" xmlns:w="http://schemas.openxmlformats.org/wordprocessingml/2006/main" xmlns:w14="http://schemas.microsoft.com/office/word/2010/wordml" xmlns:w15="http://schemas.microsoft.com/office/word/2012/wordml" xmlns:w16se="http://schemas.microsoft.com/office/word/2015/wordml/symex" xmlns:wpg="http://schemas.microsoft.com/office/word/2010/wordprocessingGroup" xmlns:wpi="http://schemas.microsoft.com/office/word/2010/wordprocessingInk" xmlns:wne="http://schemas.microsoft.com/office/word/2006/wordml" xmlns:wps="http://schemas.microsoft.com/office/word/2010/wordprocessingShape" mc:Ignorable="w14 w15 w16se wp14">
   <w:abstractNum w:abstractNumId="0" w15:restartNumberingAfterBreak="0">
     <w:nsid w:val="0355722B"/>
     <w:multiLevelType w:val="multilevel"/>
@@ -4274,7 +5166,7 @@
 </file>
 
 <file path=word/styles.xml><?xml version="1.0" encoding="utf-8"?>
-<w:styles xmlns:mc="http://schemas.openxmlformats.org/markup-compatibility/2006" xmlns:r="http://schemas.openxmlformats.org/officeDocument/2006/relationships" xmlns:w="http://schemas.openxmlformats.org/wordprocessingml/2006/main" xmlns:w14="http://schemas.microsoft.com/office/word/2010/wordml" xmlns:w15="http://schemas.microsoft.com/office/word/2012/wordml" xmlns:w16cid="http://schemas.microsoft.com/office/word/2016/wordml/cid" xmlns:w16se="http://schemas.microsoft.com/office/word/2015/wordml/symex" mc:Ignorable="w14 w15 w16se w16cid">
+<w:styles xmlns:mc="http://schemas.openxmlformats.org/markup-compatibility/2006" xmlns:r="http://schemas.openxmlformats.org/officeDocument/2006/relationships" xmlns:w="http://schemas.openxmlformats.org/wordprocessingml/2006/main" xmlns:w14="http://schemas.microsoft.com/office/word/2010/wordml" xmlns:w15="http://schemas.microsoft.com/office/word/2012/wordml" xmlns:w16se="http://schemas.microsoft.com/office/word/2015/wordml/symex" mc:Ignorable="w14 w15 w16se">
   <w:docDefaults>
     <w:rPrDefault>
       <w:rPr>
@@ -4284,7 +5176,7 @@
     </w:rPrDefault>
     <w:pPrDefault/>
   </w:docDefaults>
-  <w:latentStyles w:defLockedState="0" w:defUIPriority="99" w:defSemiHidden="0" w:defUnhideWhenUsed="0" w:defQFormat="0" w:count="377">
+  <w:latentStyles w:defLockedState="0" w:defUIPriority="99" w:defSemiHidden="0" w:defUnhideWhenUsed="0" w:defQFormat="0" w:count="371">
     <w:lsdException w:name="Normal" w:uiPriority="0" w:qFormat="1"/>
     <w:lsdException w:name="heading 1" w:uiPriority="9" w:qFormat="1"/>
     <w:lsdException w:name="heading 2" w:semiHidden="1" w:uiPriority="9" w:unhideWhenUsed="1" w:qFormat="1"/>
@@ -4656,12 +5548,6 @@
     <w:lsdException w:name="List Table 5 Dark Accent 6" w:uiPriority="50"/>
     <w:lsdException w:name="List Table 6 Colorful Accent 6" w:uiPriority="51"/>
     <w:lsdException w:name="List Table 7 Colorful Accent 6" w:uiPriority="52"/>
-    <w:lsdException w:name="Mention" w:semiHidden="1" w:unhideWhenUsed="1"/>
-    <w:lsdException w:name="Smart Hyperlink" w:semiHidden="1" w:unhideWhenUsed="1"/>
-    <w:lsdException w:name="Hashtag" w:semiHidden="1" w:unhideWhenUsed="1"/>
-    <w:lsdException w:name="Unresolved Mention" w:semiHidden="1" w:unhideWhenUsed="1"/>
-    <w:lsdException w:name="Smart Link" w:semiHidden="1" w:unhideWhenUsed="1"/>
-    <w:lsdException w:name="Smart Link Error" w:semiHidden="1" w:unhideWhenUsed="1"/>
   </w:latentStyles>
   <w:style w:type="paragraph" w:default="1" w:styleId="a">
     <w:name w:val="Normal"/>

</xml_diff>